<commit_message>
Adding backlogged work including submissions from teammates
</commit_message>
<xml_diff>
--- a/Individual Project/Requirements Documentation.docx
+++ b/Individual Project/Requirements Documentation.docx
@@ -113,6 +113,8 @@
           </wp:inline>
         </w:drawing>
       </w:r>
+      <w:bookmarkStart w:id="0" w:name="_GoBack"/>
+      <w:bookmarkEnd w:id="0"/>
     </w:p>
     <w:p>
       <w:pPr>
@@ -1937,26 +1939,6 @@
       <w:pPr>
         <w:pStyle w:val="ListParagraph"/>
         <w:numPr>
-          <w:ilvl w:val="3"/>
-          <w:numId w:val="1"/>
-        </w:numPr>
-        <w:rPr>
-          <w:sz w:val="24"/>
-          <w:szCs w:val="24"/>
-        </w:rPr>
-      </w:pPr>
-      <w:r>
-        <w:rPr>
-          <w:sz w:val="24"/>
-          <w:szCs w:val="24"/>
-        </w:rPr>
-        <w:t>If there is a response, return to Step 2.6.</w:t>
-      </w:r>
-    </w:p>
-    <w:p>
-      <w:pPr>
-        <w:pStyle w:val="ListParagraph"/>
-        <w:numPr>
           <w:ilvl w:val="2"/>
           <w:numId w:val="1"/>
         </w:numPr>
@@ -3253,26 +3235,6 @@
           <w:sz w:val="24"/>
           <w:szCs w:val="24"/>
         </w:rPr>
-        <w:t>The system shall retrieve the account information from the central database system with the customer’s id.</w:t>
-      </w:r>
-    </w:p>
-    <w:p>
-      <w:pPr>
-        <w:pStyle w:val="ListParagraph"/>
-        <w:numPr>
-          <w:ilvl w:val="2"/>
-          <w:numId w:val="1"/>
-        </w:numPr>
-        <w:rPr>
-          <w:sz w:val="24"/>
-          <w:szCs w:val="24"/>
-        </w:rPr>
-      </w:pPr>
-      <w:r>
-        <w:rPr>
-          <w:sz w:val="24"/>
-          <w:szCs w:val="24"/>
-        </w:rPr>
         <w:t>The system shall check that there is a minimum of two accounts returned from the central database system.</w:t>
       </w:r>
     </w:p>
@@ -3423,7 +3385,6 @@
           <w:sz w:val="24"/>
           <w:szCs w:val="24"/>
         </w:rPr>
-        <w:lastRenderedPageBreak/>
         <w:t>The system shall return to the main menu.</w:t>
       </w:r>
     </w:p>
@@ -3471,6 +3432,7 @@
         <w:rPr>
           <w:noProof/>
         </w:rPr>
+        <w:lastRenderedPageBreak/>
         <w:drawing>
           <wp:inline distT="0" distB="0" distL="0" distR="0">
             <wp:extent cx="3971880" cy="3019647"/>
@@ -3775,7 +3737,6 @@
           <w:sz w:val="24"/>
           <w:szCs w:val="24"/>
         </w:rPr>
-        <w:lastRenderedPageBreak/>
         <w:t xml:space="preserve">The system shall display the two accounts, with the </w:t>
       </w:r>
       <w:proofErr w:type="gramStart"/>
@@ -3805,6 +3766,7 @@
         <w:rPr>
           <w:noProof/>
         </w:rPr>
+        <w:lastRenderedPageBreak/>
         <w:drawing>
           <wp:inline distT="0" distB="0" distL="0" distR="0">
             <wp:extent cx="4186990" cy="3192133"/>
@@ -6405,7 +6367,6 @@
           <w:szCs w:val="24"/>
         </w:rPr>
       </w:pPr>
-      <w:bookmarkStart w:id="0" w:name="_GoBack"/>
       <w:r>
         <w:rPr>
           <w:noProof/>
@@ -6459,7 +6420,6 @@
           </wp:inline>
         </w:drawing>
       </w:r>
-      <w:bookmarkEnd w:id="0"/>
     </w:p>
     <w:sectPr>
       <w:pgSz w:w="12240" w:h="15840"/>
@@ -7479,7 +7439,7 @@
 </file>
 
 <file path=customXml/itemProps1.xml><?xml version="1.0" encoding="utf-8"?>
-<ds:datastoreItem xmlns:ds="http://schemas.openxmlformats.org/officeDocument/2006/customXml" ds:itemID="{5805A9DA-5916-42AB-BDA8-20D995193D83}">
+<ds:datastoreItem xmlns:ds="http://schemas.openxmlformats.org/officeDocument/2006/customXml" ds:itemID="{F46BCF6B-390A-481F-9BDC-63D9B63628FF}">
   <ds:schemaRefs>
     <ds:schemaRef ds:uri="http://schemas.openxmlformats.org/officeDocument/2006/bibliography"/>
   </ds:schemaRefs>

</xml_diff>